<commit_message>
Updated release notes as per v1.2
</commit_message>
<xml_diff>
--- a/etherCAT_Apps/Bin/EtherCAT_Counter/v1.2/EVB-LAN9255 – EtherCAT-SIP Counter FOE firmware Release Notes.docx
+++ b/etherCAT_Apps/Bin/EtherCAT_Counter/v1.2/EVB-LAN9255 – EtherCAT-SIP Counter FOE firmware Release Notes.docx
@@ -1917,6 +1917,135 @@
           </w:p>
         </w:tc>
       </w:tr>
+      <w:tr>
+        <w:trPr>
+          <w:cantSplit/>
+          <w:trHeight w:val="360"/>
+        </w:trPr>
+        <w:tc>
+          <w:tcPr>
+            <w:tcW w:w="810" w:type="dxa"/>
+            <w:tcBorders>
+              <w:top w:val="single" w:sz="6" w:space="0" w:color="auto"/>
+              <w:left w:val="single" w:sz="6" w:space="0" w:color="auto"/>
+              <w:bottom w:val="single" w:sz="6" w:space="0" w:color="auto"/>
+              <w:right w:val="single" w:sz="6" w:space="0" w:color="auto"/>
+            </w:tcBorders>
+          </w:tcPr>
+          <w:p>
+            <w:pPr>
+              <w:jc w:val="center"/>
+              <w:rPr>
+                <w:rFonts w:ascii="Arial" w:hAnsi="Arial" w:cs="Arial"/>
+                <w:sz w:val="22"/>
+                <w:szCs w:val="22"/>
+              </w:rPr>
+            </w:pPr>
+            <w:r>
+              <w:rPr>
+                <w:rFonts w:ascii="Arial" w:hAnsi="Arial" w:cs="Arial"/>
+                <w:sz w:val="22"/>
+                <w:szCs w:val="22"/>
+              </w:rPr>
+              <w:t>1.09</w:t>
+            </w:r>
+          </w:p>
+        </w:tc>
+        <w:tc>
+          <w:tcPr>
+            <w:tcW w:w="1458" w:type="dxa"/>
+            <w:tcBorders>
+              <w:top w:val="single" w:sz="6" w:space="0" w:color="auto"/>
+              <w:left w:val="single" w:sz="6" w:space="0" w:color="auto"/>
+              <w:bottom w:val="single" w:sz="6" w:space="0" w:color="auto"/>
+              <w:right w:val="single" w:sz="6" w:space="0" w:color="auto"/>
+            </w:tcBorders>
+          </w:tcPr>
+          <w:p>
+            <w:pPr>
+              <w:jc w:val="center"/>
+              <w:rPr>
+                <w:rFonts w:ascii="Arial" w:hAnsi="Arial" w:cs="Arial"/>
+                <w:sz w:val="22"/>
+                <w:szCs w:val="22"/>
+              </w:rPr>
+            </w:pPr>
+            <w:r>
+              <w:rPr>
+                <w:rFonts w:ascii="Arial" w:hAnsi="Arial" w:cs="Arial"/>
+                <w:sz w:val="22"/>
+                <w:szCs w:val="22"/>
+              </w:rPr>
+              <w:t>6/15/2021</w:t>
+            </w:r>
+          </w:p>
+        </w:tc>
+        <w:tc>
+          <w:tcPr>
+            <w:tcW w:w="2880" w:type="dxa"/>
+            <w:tcBorders>
+              <w:top w:val="single" w:sz="6" w:space="0" w:color="auto"/>
+              <w:left w:val="single" w:sz="6" w:space="0" w:color="auto"/>
+              <w:bottom w:val="single" w:sz="6" w:space="0" w:color="auto"/>
+              <w:right w:val="single" w:sz="6" w:space="0" w:color="auto"/>
+            </w:tcBorders>
+          </w:tcPr>
+          <w:p>
+            <w:pPr>
+              <w:pStyle w:val="Doc1"/>
+              <w:pageBreakBefore w:val="0"/>
+              <w:suppressLineNumbers w:val="0"/>
+              <w:suppressAutoHyphens w:val="0"/>
+              <w:spacing w:before="0"/>
+              <w:rPr>
+                <w:rFonts w:cs="Arial"/>
+                <w:sz w:val="22"/>
+                <w:szCs w:val="22"/>
+              </w:rPr>
+            </w:pPr>
+            <w:r>
+              <w:rPr>
+                <w:rFonts w:cs="Arial"/>
+                <w:sz w:val="22"/>
+                <w:szCs w:val="22"/>
+              </w:rPr>
+              <w:t>Venkata Durga Prasad</w:t>
+            </w:r>
+          </w:p>
+        </w:tc>
+        <w:tc>
+          <w:tcPr>
+            <w:tcW w:w="4680" w:type="dxa"/>
+            <w:tcBorders>
+              <w:top w:val="single" w:sz="6" w:space="0" w:color="auto"/>
+              <w:left w:val="single" w:sz="6" w:space="0" w:color="auto"/>
+              <w:bottom w:val="single" w:sz="6" w:space="0" w:color="auto"/>
+              <w:right w:val="single" w:sz="6" w:space="0" w:color="auto"/>
+            </w:tcBorders>
+          </w:tcPr>
+          <w:p>
+            <w:pPr>
+              <w:pStyle w:val="Table1"/>
+              <w:suppressLineNumbers/>
+              <w:suppressAutoHyphens/>
+              <w:spacing w:before="0"/>
+              <w:rPr>
+                <w:rFonts w:ascii="Arial" w:hAnsi="Arial"/>
+                <w:sz w:val="22"/>
+                <w:szCs w:val="22"/>
+              </w:rPr>
+            </w:pPr>
+            <w:r>
+              <w:rPr>
+                <w:rFonts w:ascii="Arial" w:hAnsi="Arial"/>
+                <w:sz w:val="22"/>
+                <w:szCs w:val="22"/>
+              </w:rPr>
+              <w:t>New device id support and updated readme file as per new device id.</w:t>
+            </w:r>
+          </w:p>
+        </w:tc>
+      </w:tr>
     </w:tbl>
     <w:p>
       <w:pPr>
@@ -7985,7 +8114,7 @@
         <w:rPr>
           <w:rStyle w:val="PageNumber"/>
         </w:rPr>
-        <w:t>4</w:t>
+        <w:t>3</w:t>
       </w:r>
       <w:r>
         <w:rPr>
@@ -8118,17 +8247,20 @@
         </w:rPr>
         <w:t>Refer Microchip DFP packs support</w:t>
       </w:r>
-    </w:p>
-    <w:p>
-      <w:pPr>
-        <w:pStyle w:val="Heading1"/>
-      </w:pPr>
-      <w:bookmarkStart w:id="11" w:name="_Toc74672175"/>
-      <w:r>
-        <w:t>References</w:t>
-      </w:r>
-      <w:bookmarkEnd w:id="10"/>
-      <w:bookmarkEnd w:id="11"/>
+      <w:r>
+        <w:rPr>
+          <w:lang w:val="en-GB"/>
+        </w:rPr>
+        <w:t>.</w:t>
+      </w:r>
+    </w:p>
+    <w:p>
+      <w:pPr>
+        <w:pStyle w:val="ListParagraph"/>
+        <w:rPr>
+          <w:lang w:val="en-GB"/>
+        </w:rPr>
+      </w:pPr>
     </w:p>
     <w:p>
       <w:pPr>
@@ -8142,6 +8274,49 @@
         </w:rPr>
       </w:pPr>
       <w:r>
+        <w:rPr>
+          <w:lang w:val="en-GB"/>
+        </w:rPr>
+        <w:t>PICkit4_TP v1.9.1151 or above</w:t>
+      </w:r>
+    </w:p>
+    <w:p>
+      <w:pPr>
+        <w:ind w:left="720"/>
+        <w:rPr>
+          <w:lang w:val="en-GB"/>
+        </w:rPr>
+      </w:pPr>
+      <w:r>
+        <w:rPr>
+          <w:lang w:val="en-GB"/>
+        </w:rPr>
+        <w:t>Refer Miicrochip tool packs support.</w:t>
+      </w:r>
+    </w:p>
+    <w:p>
+      <w:pPr>
+        <w:pStyle w:val="Heading1"/>
+      </w:pPr>
+      <w:bookmarkStart w:id="11" w:name="_Toc74672175"/>
+      <w:r>
+        <w:t>References</w:t>
+      </w:r>
+      <w:bookmarkEnd w:id="10"/>
+      <w:bookmarkEnd w:id="11"/>
+    </w:p>
+    <w:p>
+      <w:pPr>
+        <w:pStyle w:val="ListParagraph"/>
+        <w:numPr>
+          <w:ilvl w:val="0"/>
+          <w:numId w:val="2"/>
+        </w:numPr>
+        <w:rPr>
+          <w:lang w:val="en-GB"/>
+        </w:rPr>
+      </w:pPr>
+      <w:r>
         <w:t>Jutland Switches and Industrial Controllers DOS</w:t>
       </w:r>
       <w:r>
@@ -8193,10 +8368,7 @@
       </w:pPr>
       <w:bookmarkStart w:id="15" w:name="_Toc74672177"/>
       <w:r>
-        <w:t>Version 1.</w:t>
-      </w:r>
-      <w:r>
-        <w:t>2</w:t>
+        <w:t>Version 1.2</w:t>
       </w:r>
       <w:bookmarkEnd w:id="15"/>
     </w:p>
@@ -8253,28 +8425,7 @@
                 <w:b w:val="0"/>
                 <w:lang w:val="en-GB"/>
               </w:rPr>
-              <w:t>6</w:t>
-            </w:r>
-            <w:r>
-              <w:rPr>
-                <w:b w:val="0"/>
-                <w:lang w:val="en-GB"/>
-              </w:rPr>
-              <w:t>/</w:t>
-            </w:r>
-            <w:r>
-              <w:rPr>
-                <w:b w:val="0"/>
-                <w:lang w:val="en-GB"/>
-              </w:rPr>
-              <w:t>15</w:t>
-            </w:r>
-            <w:r>
-              <w:rPr>
-                <w:b w:val="0"/>
-                <w:lang w:val="en-GB"/>
-              </w:rPr>
-              <w:t>/2021</w:t>
+              <w:t>6/15/2021</w:t>
             </w:r>
           </w:p>
         </w:tc>
@@ -8459,13 +8610,7 @@
               <w:rPr>
                 <w:lang w:val="en-GB"/>
               </w:rPr>
-              <w:t>Tag: COUNTER_FOE_UART_V1.</w:t>
-            </w:r>
-            <w:r>
-              <w:rPr>
-                <w:lang w:val="en-GB"/>
-              </w:rPr>
-              <w:t>2</w:t>
+              <w:t>Tag: COUNTER_FOE_UART_V1.2</w:t>
             </w:r>
           </w:p>
         </w:tc>
@@ -8774,7 +8919,13 @@
         <w:jc w:val="both"/>
       </w:pPr>
       <w:r>
-        <w:t>MPLAB IDE and IPE version required 5.45 or above.</w:t>
+        <w:t>MPLAB IDE and IPE version required 5.</w:t>
+      </w:r>
+      <w:r>
+        <w:t>3</w:t>
+      </w:r>
+      <w:r>
+        <w:t>5 or above.</w:t>
       </w:r>
     </w:p>
     <w:p>
@@ -8788,6 +8939,25 @@
       </w:pPr>
       <w:r>
         <w:t>LAN9255 DFP v1.1.7 or above</w:t>
+      </w:r>
+    </w:p>
+    <w:p>
+      <w:pPr>
+        <w:pStyle w:val="ListParagraph"/>
+        <w:numPr>
+          <w:ilvl w:val="0"/>
+          <w:numId w:val="14"/>
+        </w:numPr>
+        <w:jc w:val="both"/>
+      </w:pPr>
+      <w:r>
+        <w:t>PIC</w:t>
+      </w:r>
+      <w:r>
+        <w:t>k</w:t>
+      </w:r>
+      <w:r>
+        <w:t>it4_TP v1.9.1151 or above</w:t>
       </w:r>
     </w:p>
     <w:p>
@@ -16493,7 +16663,7 @@
   <w:abstractNum w:abstractNumId="10" w15:restartNumberingAfterBreak="0">
     <w:nsid w:val="653A400F"/>
     <w:multiLevelType w:val="hybridMultilevel"/>
-    <w:tmpl w:val="C624E23C"/>
+    <w:tmpl w:val="5476B13A"/>
     <w:lvl w:ilvl="0" w:tplc="04090001">
       <w:start w:val="1"/>
       <w:numFmt w:val="bullet"/>

</xml_diff>